<commit_message>
Check if a particular Movie has been added as Favorite by logedin user
</commit_message>
<xml_diff>
--- a/Requirement.docx
+++ b/Requirement.docx
@@ -183,264 +183,391 @@
           <w:color w:val="00B050"/>
         </w:rPr>
       </w:pPr>
+      <w:r>
+        <w:rPr>
+          <w:color w:val="00B050"/>
+        </w:rPr>
+        <w:t xml:space="preserve">    // 3. Create a Review for a Movie for </w:t>
+      </w:r>
+      <w:proofErr w:type="spellStart"/>
+      <w:r>
+        <w:rPr>
+          <w:color w:val="00B050"/>
+        </w:rPr>
+        <w:t>Loged</w:t>
+      </w:r>
+      <w:proofErr w:type="spellEnd"/>
+      <w:r>
+        <w:rPr>
+          <w:color w:val="00B050"/>
+        </w:rPr>
+        <w:t xml:space="preserve"> In </w:t>
+      </w:r>
+      <w:proofErr w:type="gramStart"/>
+      <w:r>
+        <w:rPr>
+          <w:color w:val="00B050"/>
+        </w:rPr>
+        <w:t>user ,</w:t>
+      </w:r>
+      <w:proofErr w:type="gramEnd"/>
+      <w:r>
+        <w:rPr>
+          <w:color w:val="00B050"/>
+        </w:rPr>
+        <w:t xml:space="preserve"> take </w:t>
+      </w:r>
+      <w:proofErr w:type="spellStart"/>
+      <w:r>
+        <w:rPr>
+          <w:color w:val="00B050"/>
+        </w:rPr>
+        <w:t>userid</w:t>
+      </w:r>
+      <w:proofErr w:type="spellEnd"/>
+      <w:r>
+        <w:rPr>
+          <w:color w:val="00B050"/>
+        </w:rPr>
+        <w:t xml:space="preserve"> from </w:t>
+      </w:r>
+      <w:proofErr w:type="spellStart"/>
+      <w:r>
+        <w:rPr>
+          <w:color w:val="00B050"/>
+        </w:rPr>
+        <w:t>HttpContext</w:t>
+      </w:r>
+      <w:proofErr w:type="spellEnd"/>
+      <w:r>
+        <w:rPr>
+          <w:color w:val="00B050"/>
+        </w:rPr>
+        <w:t xml:space="preserve"> and save info in Review Table</w:t>
+      </w:r>
+    </w:p>
+    <w:p>
+      <w:pPr>
+        <w:rPr>
+          <w:color w:val="00B050"/>
+        </w:rPr>
+      </w:pPr>
+      <w:r>
+        <w:rPr>
+          <w:color w:val="00B050"/>
+        </w:rPr>
+        <w:t xml:space="preserve">    // http:localhost:12112/User/review -- </w:t>
+      </w:r>
+      <w:proofErr w:type="spellStart"/>
+      <w:r>
+        <w:rPr>
+          <w:color w:val="00B050"/>
+        </w:rPr>
+        <w:t>HttpPost</w:t>
+      </w:r>
+      <w:proofErr w:type="spellEnd"/>
+    </w:p>
+    <w:p>
+      <w:pPr>
+        <w:rPr>
+          <w:color w:val="00B050"/>
+        </w:rPr>
+      </w:pPr>
+      <w:r>
+        <w:rPr>
+          <w:color w:val="00B050"/>
+        </w:rPr>
+        <w:t xml:space="preserve">    // Review Button will open a popup and ask user to enter a small review in </w:t>
+      </w:r>
+      <w:proofErr w:type="spellStart"/>
+      <w:r>
+        <w:rPr>
+          <w:color w:val="00B050"/>
+        </w:rPr>
+        <w:t>textarea</w:t>
+      </w:r>
+      <w:proofErr w:type="spellEnd"/>
+      <w:r>
+        <w:rPr>
+          <w:color w:val="00B050"/>
+        </w:rPr>
+        <w:t xml:space="preserve"> and have him enter</w:t>
+      </w:r>
+    </w:p>
+    <w:p>
+      <w:pPr>
+        <w:rPr>
+          <w:color w:val="00B050"/>
+        </w:rPr>
+      </w:pPr>
+      <w:r>
+        <w:rPr>
+          <w:color w:val="00B050"/>
+        </w:rPr>
+        <w:t xml:space="preserve">    // movie rating between 1 and 10 and then save</w:t>
+      </w:r>
+    </w:p>
+    <w:p>
+      <w:pPr>
+        <w:rPr>
+          <w:color w:val="00B050"/>
+        </w:rPr>
+      </w:pPr>
+      <w:r>
+        <w:rPr>
+          <w:color w:val="00B050"/>
+        </w:rPr>
+        <w:t xml:space="preserve">    // 4. Get all the Reviews done my </w:t>
+      </w:r>
+      <w:proofErr w:type="spellStart"/>
+      <w:r>
+        <w:rPr>
+          <w:color w:val="00B050"/>
+        </w:rPr>
+        <w:t>loged</w:t>
+      </w:r>
+      <w:proofErr w:type="spellEnd"/>
+      <w:r>
+        <w:rPr>
+          <w:color w:val="00B050"/>
+        </w:rPr>
+        <w:t xml:space="preserve"> in User,</w:t>
+      </w:r>
+    </w:p>
+    <w:p>
+      <w:pPr>
+        <w:rPr>
+          <w:color w:val="00B050"/>
+        </w:rPr>
+      </w:pPr>
+      <w:r>
+        <w:rPr>
+          <w:color w:val="00B050"/>
+        </w:rPr>
+        <w:t xml:space="preserve">    // http:localhost:12112/User/reviews -- </w:t>
+      </w:r>
+      <w:proofErr w:type="spellStart"/>
+      <w:r>
+        <w:rPr>
+          <w:color w:val="00B050"/>
+        </w:rPr>
+        <w:t>HttpGet</w:t>
+      </w:r>
+      <w:proofErr w:type="spellEnd"/>
+    </w:p>
+    <w:p>
+      <w:pPr>
+        <w:rPr>
+          <w:color w:val="00B050"/>
+        </w:rPr>
+      </w:pPr>
+      <w:r>
+        <w:rPr>
+          <w:color w:val="00B050"/>
+        </w:rPr>
+        <w:t xml:space="preserve">    // 5. Add a Favorite Movie for </w:t>
+      </w:r>
+      <w:proofErr w:type="spellStart"/>
+      <w:r>
+        <w:rPr>
+          <w:color w:val="00B050"/>
+        </w:rPr>
+        <w:t>Loged</w:t>
+      </w:r>
+      <w:proofErr w:type="spellEnd"/>
+      <w:r>
+        <w:rPr>
+          <w:color w:val="00B050"/>
+        </w:rPr>
+        <w:t xml:space="preserve"> In User</w:t>
+      </w:r>
+    </w:p>
+    <w:p>
+      <w:pPr>
+        <w:rPr>
+          <w:color w:val="00B050"/>
+        </w:rPr>
+      </w:pPr>
+      <w:r>
+        <w:rPr>
+          <w:color w:val="00B050"/>
+        </w:rPr>
+        <w:t xml:space="preserve">    // http:localhost:12112/User/Favorite -- </w:t>
+      </w:r>
+      <w:proofErr w:type="spellStart"/>
+      <w:r>
+        <w:rPr>
+          <w:color w:val="00B050"/>
+        </w:rPr>
+        <w:t>HttpPost</w:t>
+      </w:r>
+      <w:proofErr w:type="spellEnd"/>
+    </w:p>
+    <w:p>
+      <w:pPr>
+        <w:rPr>
+          <w:color w:val="00B050"/>
+        </w:rPr>
+      </w:pPr>
+      <w:r>
+        <w:rPr>
+          <w:color w:val="00B050"/>
+        </w:rPr>
+        <w:t xml:space="preserve">    // add another button called favorite, same </w:t>
+      </w:r>
+      <w:proofErr w:type="spellStart"/>
+      <w:r>
+        <w:rPr>
+          <w:color w:val="00B050"/>
+        </w:rPr>
+        <w:t>con</w:t>
+      </w:r>
+      <w:r>
+        <w:rPr>
+          <w:color w:val="00B050"/>
+        </w:rPr>
+        <w:t>c</w:t>
+      </w:r>
+      <w:r>
+        <w:rPr>
+          <w:color w:val="00B050"/>
+        </w:rPr>
+        <w:t>ecpt</w:t>
+      </w:r>
+      <w:proofErr w:type="spellEnd"/>
+      <w:r>
+        <w:rPr>
+          <w:color w:val="00B050"/>
+        </w:rPr>
+        <w:t xml:space="preserve"> as Purchase</w:t>
+      </w:r>
+    </w:p>
+    <w:p>
+      <w:pPr>
+        <w:rPr>
+          <w:color w:val="00B050"/>
+        </w:rPr>
+      </w:pPr>
+      <w:r>
+        <w:rPr>
+          <w:color w:val="00B050"/>
+        </w:rPr>
+        <w:t xml:space="preserve">    // </w:t>
+      </w:r>
+      <w:proofErr w:type="spellStart"/>
+      <w:r>
+        <w:rPr>
+          <w:color w:val="00B050"/>
+        </w:rPr>
+        <w:t>FontAwe</w:t>
+      </w:r>
+      <w:r>
+        <w:rPr>
+          <w:color w:val="00B050"/>
+        </w:rPr>
+        <w:t>s</w:t>
+      </w:r>
+      <w:r>
+        <w:rPr>
+          <w:color w:val="00B050"/>
+        </w:rPr>
+        <w:t>ome</w:t>
+      </w:r>
+      <w:proofErr w:type="spellEnd"/>
+      <w:r>
+        <w:rPr>
+          <w:color w:val="00B050"/>
+        </w:rPr>
+        <w:t xml:space="preserve"> </w:t>
+      </w:r>
+      <w:proofErr w:type="spellStart"/>
+      <w:r>
+        <w:rPr>
+          <w:color w:val="00B050"/>
+        </w:rPr>
+        <w:t>libary</w:t>
+      </w:r>
+      <w:proofErr w:type="spellEnd"/>
+      <w:r>
+        <w:rPr>
+          <w:color w:val="00B050"/>
+        </w:rPr>
+        <w:t xml:space="preserve"> and use buttons from there</w:t>
+      </w:r>
+    </w:p>
+    <w:p>
+      <w:r>
+        <w:t xml:space="preserve">    // </w:t>
+      </w:r>
+      <w:proofErr w:type="gramStart"/>
+      <w:r>
+        <w:t>6.Check</w:t>
+      </w:r>
+      <w:proofErr w:type="gramEnd"/>
+      <w:r>
+        <w:t xml:space="preserve"> if a particular Movie has been added as Favorite by </w:t>
+      </w:r>
+      <w:proofErr w:type="spellStart"/>
+      <w:r>
+        <w:t>logedin</w:t>
+      </w:r>
+      <w:proofErr w:type="spellEnd"/>
+      <w:r>
+        <w:t xml:space="preserve"> user</w:t>
+      </w:r>
+    </w:p>
+    <w:p>
+      <w:r>
+        <w:t xml:space="preserve">    // http:localhost:12112/User/{123}/movie</w:t>
+      </w:r>
+      <w:proofErr w:type="gramStart"/>
+      <w:r>
+        <w:t>/{</w:t>
+      </w:r>
+      <w:proofErr w:type="gramEnd"/>
+      <w:r>
+        <w:t xml:space="preserve">12}/favorite  </w:t>
+      </w:r>
+      <w:proofErr w:type="spellStart"/>
+      <w:r>
+        <w:t>HttpGet</w:t>
+      </w:r>
+      <w:proofErr w:type="spellEnd"/>
+    </w:p>
+    <w:p>
+      <w:pPr>
+        <w:rPr>
+          <w:color w:val="00B050"/>
+        </w:rPr>
+      </w:pPr>
       <w:bookmarkStart w:id="0" w:name="_GoBack"/>
       <w:r>
         <w:rPr>
           <w:color w:val="00B050"/>
         </w:rPr>
-        <w:t xml:space="preserve">    // 3. Create a Review for a Movie for </w:t>
-      </w:r>
-      <w:proofErr w:type="spellStart"/>
-      <w:r>
-        <w:rPr>
-          <w:color w:val="00B050"/>
-        </w:rPr>
-        <w:t>Loged</w:t>
-      </w:r>
-      <w:proofErr w:type="spellEnd"/>
-      <w:r>
-        <w:rPr>
-          <w:color w:val="00B050"/>
-        </w:rPr>
-        <w:t xml:space="preserve"> In </w:t>
-      </w:r>
-      <w:proofErr w:type="gramStart"/>
-      <w:r>
-        <w:rPr>
-          <w:color w:val="00B050"/>
-        </w:rPr>
-        <w:t>user ,</w:t>
-      </w:r>
-      <w:proofErr w:type="gramEnd"/>
-      <w:r>
-        <w:rPr>
-          <w:color w:val="00B050"/>
-        </w:rPr>
-        <w:t xml:space="preserve"> take </w:t>
-      </w:r>
-      <w:proofErr w:type="spellStart"/>
-      <w:r>
-        <w:rPr>
-          <w:color w:val="00B050"/>
-        </w:rPr>
-        <w:t>userid</w:t>
-      </w:r>
-      <w:proofErr w:type="spellEnd"/>
-      <w:r>
-        <w:rPr>
-          <w:color w:val="00B050"/>
-        </w:rPr>
-        <w:t xml:space="preserve"> from </w:t>
-      </w:r>
-      <w:proofErr w:type="spellStart"/>
-      <w:r>
-        <w:rPr>
-          <w:color w:val="00B050"/>
-        </w:rPr>
-        <w:t>HttpContext</w:t>
-      </w:r>
-      <w:proofErr w:type="spellEnd"/>
-      <w:r>
-        <w:rPr>
-          <w:color w:val="00B050"/>
-        </w:rPr>
-        <w:t xml:space="preserve"> and save info in Review Table</w:t>
-      </w:r>
-    </w:p>
-    <w:p>
-      <w:pPr>
-        <w:rPr>
-          <w:color w:val="00B050"/>
-        </w:rPr>
-      </w:pPr>
-      <w:r>
-        <w:rPr>
-          <w:color w:val="00B050"/>
-        </w:rPr>
-        <w:t xml:space="preserve">    // http:localhost:12112/User/review -- </w:t>
-      </w:r>
-      <w:proofErr w:type="spellStart"/>
-      <w:r>
-        <w:rPr>
-          <w:color w:val="00B050"/>
-        </w:rPr>
-        <w:t>HttpPost</w:t>
-      </w:r>
-      <w:proofErr w:type="spellEnd"/>
-    </w:p>
-    <w:p>
-      <w:pPr>
-        <w:rPr>
-          <w:color w:val="00B050"/>
-        </w:rPr>
-      </w:pPr>
-      <w:r>
-        <w:rPr>
-          <w:color w:val="00B050"/>
-        </w:rPr>
-        <w:t xml:space="preserve">    // Review Button will open a popup and ask user to enter a small review in </w:t>
-      </w:r>
-      <w:proofErr w:type="spellStart"/>
-      <w:r>
-        <w:rPr>
-          <w:color w:val="00B050"/>
-        </w:rPr>
-        <w:t>textarea</w:t>
-      </w:r>
-      <w:proofErr w:type="spellEnd"/>
-      <w:r>
-        <w:rPr>
-          <w:color w:val="00B050"/>
-        </w:rPr>
-        <w:t xml:space="preserve"> and have him enter</w:t>
-      </w:r>
-    </w:p>
-    <w:p>
-      <w:pPr>
-        <w:rPr>
-          <w:color w:val="00B050"/>
-        </w:rPr>
-      </w:pPr>
-      <w:r>
-        <w:rPr>
-          <w:color w:val="00B050"/>
-        </w:rPr>
-        <w:t xml:space="preserve">    // movie rating between 1 and 10 and then save</w:t>
-      </w:r>
-    </w:p>
-    <w:bookmarkEnd w:id="0"/>
-    <w:p>
-      <w:r>
-        <w:t xml:space="preserve">    // 4. Get all the Reviews done my </w:t>
-      </w:r>
-      <w:proofErr w:type="spellStart"/>
-      <w:r>
-        <w:t>loged</w:t>
-      </w:r>
-      <w:proofErr w:type="spellEnd"/>
-      <w:r>
-        <w:t xml:space="preserve"> in User,</w:t>
-      </w:r>
-    </w:p>
-    <w:p>
-      <w:r>
-        <w:t xml:space="preserve">    // http:localhost:12112/User/reviews -- </w:t>
-      </w:r>
-      <w:proofErr w:type="spellStart"/>
-      <w:r>
-        <w:t>HttpGet</w:t>
-      </w:r>
-      <w:proofErr w:type="spellEnd"/>
-    </w:p>
-    <w:p>
-      <w:r>
-        <w:t xml:space="preserve">    // 5. Add a Favorite Movie for </w:t>
-      </w:r>
-      <w:proofErr w:type="spellStart"/>
-      <w:r>
-        <w:t>Loged</w:t>
-      </w:r>
-      <w:proofErr w:type="spellEnd"/>
-      <w:r>
-        <w:t xml:space="preserve"> In User</w:t>
-      </w:r>
-    </w:p>
-    <w:p>
-      <w:r>
+        <w:t xml:space="preserve">    // 7. Remove favorite</w:t>
+      </w:r>
+    </w:p>
+    <w:p>
+      <w:pPr>
+        <w:rPr>
+          <w:color w:val="00B050"/>
+        </w:rPr>
+      </w:pPr>
+      <w:r>
+        <w:rPr>
+          <w:color w:val="00B050"/>
+        </w:rPr>
         <w:t xml:space="preserve">    // http:localhost:12112/User/Favorite -- </w:t>
       </w:r>
       <w:proofErr w:type="spellStart"/>
       <w:r>
-        <w:t>HttpPost</w:t>
-      </w:r>
-      <w:proofErr w:type="spellEnd"/>
-    </w:p>
-    <w:p>
-      <w:r>
-        <w:t xml:space="preserve">    // add another button called favorite, same </w:t>
-      </w:r>
-      <w:proofErr w:type="spellStart"/>
-      <w:r>
-        <w:t>conecpt</w:t>
-      </w:r>
-      <w:proofErr w:type="spellEnd"/>
-      <w:r>
-        <w:t xml:space="preserve"> as Purchase</w:t>
-      </w:r>
-    </w:p>
-    <w:p>
-      <w:r>
-        <w:t xml:space="preserve">    // </w:t>
-      </w:r>
-      <w:proofErr w:type="spellStart"/>
-      <w:r>
-        <w:t>FontAweomse</w:t>
-      </w:r>
-      <w:proofErr w:type="spellEnd"/>
-      <w:r>
-        <w:t xml:space="preserve"> </w:t>
-      </w:r>
-      <w:proofErr w:type="spellStart"/>
-      <w:r>
-        <w:t>libbary</w:t>
-      </w:r>
-      <w:proofErr w:type="spellEnd"/>
-      <w:r>
-        <w:t xml:space="preserve"> and use buttons from there</w:t>
-      </w:r>
-    </w:p>
-    <w:p>
-      <w:r>
-        <w:t xml:space="preserve">    // </w:t>
-      </w:r>
-      <w:proofErr w:type="gramStart"/>
-      <w:r>
-        <w:t>6.Check</w:t>
-      </w:r>
-      <w:proofErr w:type="gramEnd"/>
-      <w:r>
-        <w:t xml:space="preserve"> if a particular Movie has been added as Favorite by </w:t>
-      </w:r>
-      <w:proofErr w:type="spellStart"/>
-      <w:r>
-        <w:t>logedin</w:t>
-      </w:r>
-      <w:proofErr w:type="spellEnd"/>
-      <w:r>
-        <w:t xml:space="preserve"> user</w:t>
-      </w:r>
-    </w:p>
-    <w:p>
-      <w:r>
-        <w:t xml:space="preserve">    // http:localhost:12112/User/{123}/movie</w:t>
-      </w:r>
-      <w:proofErr w:type="gramStart"/>
-      <w:r>
-        <w:t>/{</w:t>
-      </w:r>
-      <w:proofErr w:type="gramEnd"/>
-      <w:r>
-        <w:t xml:space="preserve">12}/favorite  </w:t>
-      </w:r>
-      <w:proofErr w:type="spellStart"/>
-      <w:r>
-        <w:t>HttpGet</w:t>
-      </w:r>
-      <w:proofErr w:type="spellEnd"/>
-    </w:p>
-    <w:p>
-      <w:r>
-        <w:t xml:space="preserve">    // 7. Remove favorite</w:t>
-      </w:r>
-    </w:p>
-    <w:p>
-      <w:r>
-        <w:t xml:space="preserve">    // http:localhost:12112/User/Favorite -- </w:t>
-      </w:r>
-      <w:proofErr w:type="spellStart"/>
-      <w:r>
+        <w:rPr>
+          <w:color w:val="00B050"/>
+        </w:rPr>
         <w:t>Httpdelete</w:t>
       </w:r>
+      <w:bookmarkEnd w:id="0"/>
       <w:proofErr w:type="spellEnd"/>
     </w:p>
     <w:sectPr>

</xml_diff>